<commit_message>
Se sube manual de usuario y reporte tecnico
</commit_message>
<xml_diff>
--- a/Documentos/Informe Tecnico V.1.1.1.docx
+++ b/Documentos/Informe Tecnico V.1.1.1.docx
@@ -1395,6 +1395,42 @@
     </w:p>
     <w:p>
       <w:pPr>
+        <w:spacing w:line="360" w:lineRule="auto"/>
+        <w:jc w:val="both"/>
+        <w:rPr>
+          <w:rFonts w:ascii="Arial" w:hAnsi="Arial" w:cs="Arial"/>
+          <w:sz w:val="24"/>
+          <w:szCs w:val="24"/>
+          <w:lang w:val="en-US"/>
+        </w:rPr>
+      </w:pPr>
+    </w:p>
+    <w:p>
+      <w:pPr>
+        <w:spacing w:line="360" w:lineRule="auto"/>
+        <w:jc w:val="both"/>
+        <w:rPr>
+          <w:rFonts w:ascii="Arial" w:hAnsi="Arial" w:cs="Arial"/>
+          <w:sz w:val="24"/>
+          <w:szCs w:val="24"/>
+          <w:lang w:val="en-US"/>
+        </w:rPr>
+      </w:pPr>
+    </w:p>
+    <w:p>
+      <w:pPr>
+        <w:spacing w:line="360" w:lineRule="auto"/>
+        <w:jc w:val="both"/>
+        <w:rPr>
+          <w:rFonts w:ascii="Arial" w:hAnsi="Arial" w:cs="Arial"/>
+          <w:sz w:val="24"/>
+          <w:szCs w:val="24"/>
+          <w:lang w:val="en-US"/>
+        </w:rPr>
+      </w:pPr>
+    </w:p>
+    <w:p>
+      <w:pPr>
         <w:spacing w:before="100" w:beforeAutospacing="1" w:after="100" w:afterAutospacing="1" w:line="360" w:lineRule="auto"/>
         <w:jc w:val="both"/>
         <w:rPr>
@@ -1411,6 +1447,7 @@
           <w:szCs w:val="24"/>
           <w:lang w:val="es-MX"/>
         </w:rPr>
+        <w:lastRenderedPageBreak/>
         <w:t>Introducción</w:t>
       </w:r>
     </w:p>
@@ -1430,16 +1467,7 @@
           <w:sz w:val="24"/>
           <w:szCs w:val="24"/>
         </w:rPr>
-        <w:t xml:space="preserve">En las escuelas primarias, el proceso de registro y evaluación de calificaciones suele realizarse de forma manual, lo que provoca errores, retrasos y una comunicación limitada entre docentes, padres y directivos. En este contexto, los </w:t>
-      </w:r>
-      <w:r>
-        <w:rPr>
-          <w:rFonts w:ascii="Arial" w:hAnsi="Arial" w:cs="Arial"/>
-          <w:sz w:val="24"/>
-          <w:szCs w:val="24"/>
-        </w:rPr>
-        <w:lastRenderedPageBreak/>
-        <w:t>padres carecen de un sistema digital que les permita conocer oportunamente el avance académico de sus hijos, y los docentes enfrentan una carga administrativa que dificulta su labor educativa.</w:t>
+        <w:t>En las escuelas primarias, el proceso de registro y evaluación de calificaciones suele realizarse de forma manual, lo que provoca errores, retrasos y una comunicación limitada entre docentes, padres y directivos. En este contexto, los padres carecen de un sistema digital que les permita conocer oportunamente el avance académico de sus hijos, y los docentes enfrentan una carga administrativa que dificulta su labor educativa.</w:t>
       </w:r>
     </w:p>
     <w:p>
@@ -5459,209 +5487,7 @@
           <w:sz w:val="24"/>
           <w:szCs w:val="24"/>
         </w:rPr>
-        <w:t xml:space="preserve">Nombre Comercia: </w:t>
-      </w:r>
-      <w:r>
-        <w:rPr>
-          <w:rFonts w:ascii="Arial" w:hAnsi="Arial" w:cs="Arial"/>
-          <w:sz w:val="24"/>
-          <w:szCs w:val="24"/>
-        </w:rPr>
-        <w:t>REGAC</w:t>
-      </w:r>
-    </w:p>
-    <w:p>
-      <w:pPr>
-        <w:spacing w:line="360" w:lineRule="auto"/>
-        <w:jc w:val="both"/>
-        <w:rPr>
-          <w:rFonts w:ascii="Arial" w:hAnsi="Arial" w:cs="Arial"/>
-          <w:sz w:val="24"/>
-          <w:szCs w:val="24"/>
-        </w:rPr>
-      </w:pPr>
-      <w:r>
-        <w:rPr>
-          <w:rFonts w:ascii="Arial" w:hAnsi="Arial" w:cs="Arial"/>
-          <w:sz w:val="24"/>
-          <w:szCs w:val="24"/>
-        </w:rPr>
-        <w:t>Eslogan: “</w:t>
-      </w:r>
-      <w:r>
-        <w:rPr>
-          <w:rFonts w:ascii="Arial" w:hAnsi="Arial" w:cs="Arial"/>
-          <w:sz w:val="24"/>
-          <w:szCs w:val="24"/>
-        </w:rPr>
-        <w:t>Centraliza calificaciones y fortalece la comunicación escolar.</w:t>
-      </w:r>
-      <w:r>
-        <w:rPr>
-          <w:rFonts w:ascii="Arial" w:hAnsi="Arial" w:cs="Arial"/>
-          <w:sz w:val="24"/>
-          <w:szCs w:val="24"/>
-        </w:rPr>
-        <w:t>”</w:t>
-      </w:r>
-    </w:p>
-    <w:p>
-      <w:pPr>
-        <w:spacing w:line="360" w:lineRule="auto"/>
-        <w:jc w:val="both"/>
-        <w:rPr>
-          <w:rFonts w:ascii="Arial" w:hAnsi="Arial" w:cs="Arial"/>
-          <w:sz w:val="24"/>
-          <w:szCs w:val="24"/>
-        </w:rPr>
-      </w:pPr>
-      <w:r>
-        <w:rPr>
-          <w:rFonts w:ascii="Arial" w:hAnsi="Arial" w:cs="Arial"/>
-          <w:sz w:val="24"/>
-          <w:szCs w:val="24"/>
-        </w:rPr>
-        <w:t xml:space="preserve">Propuesta de Valor: </w:t>
-      </w:r>
-    </w:p>
-    <w:p>
-      <w:pPr>
-        <w:spacing w:line="360" w:lineRule="auto"/>
-        <w:jc w:val="both"/>
-        <w:rPr>
-          <w:rFonts w:ascii="Arial" w:hAnsi="Arial" w:cs="Arial"/>
-          <w:sz w:val="24"/>
-          <w:szCs w:val="24"/>
-        </w:rPr>
-      </w:pPr>
-      <w:r>
-        <w:rPr>
-          <w:rFonts w:ascii="Arial" w:hAnsi="Arial" w:cs="Arial"/>
-          <w:sz w:val="24"/>
-          <w:szCs w:val="24"/>
-        </w:rPr>
         <w:t>REGAC es un sistema web para la Escuela José María Morelos que centraliza las calificaciones y mejora la comunicación escolar. Permite a los tutores consultar en todo momento el avance académico de sus hijos, promoviendo una gestión educativa más ágil y transparente.</w:t>
-      </w:r>
-    </w:p>
-    <w:p>
-      <w:pPr>
-        <w:spacing w:line="360" w:lineRule="auto"/>
-        <w:jc w:val="both"/>
-        <w:rPr>
-          <w:rFonts w:ascii="Arial" w:hAnsi="Arial" w:cs="Arial"/>
-          <w:sz w:val="24"/>
-          <w:szCs w:val="24"/>
-        </w:rPr>
-      </w:pPr>
-      <w:r>
-        <w:rPr>
-          <w:rFonts w:ascii="Arial" w:hAnsi="Arial" w:cs="Arial"/>
-          <w:sz w:val="24"/>
-          <w:szCs w:val="24"/>
-        </w:rPr>
-        <w:t>Elementos Clave:</w:t>
-      </w:r>
-    </w:p>
-    <w:p>
-      <w:pPr>
-        <w:pStyle w:val="Prrafodelista"/>
-        <w:numPr>
-          <w:ilvl w:val="0"/>
-          <w:numId w:val="4"/>
-        </w:numPr>
-        <w:spacing w:line="360" w:lineRule="auto"/>
-        <w:jc w:val="both"/>
-        <w:rPr>
-          <w:rFonts w:ascii="Arial" w:hAnsi="Arial" w:cs="Arial"/>
-          <w:sz w:val="24"/>
-          <w:szCs w:val="24"/>
-        </w:rPr>
-      </w:pPr>
-      <w:r>
-        <w:rPr>
-          <w:rFonts w:ascii="Arial" w:hAnsi="Arial" w:cs="Arial"/>
-          <w:sz w:val="24"/>
-          <w:szCs w:val="24"/>
-        </w:rPr>
-        <w:t>Acceso inmediato de los tutores al avance académico de sus hijos</w:t>
-      </w:r>
-    </w:p>
-    <w:p>
-      <w:pPr>
-        <w:pStyle w:val="Prrafodelista"/>
-        <w:numPr>
-          <w:ilvl w:val="0"/>
-          <w:numId w:val="4"/>
-        </w:numPr>
-        <w:spacing w:line="360" w:lineRule="auto"/>
-        <w:jc w:val="both"/>
-        <w:rPr>
-          <w:rFonts w:ascii="Arial" w:hAnsi="Arial" w:cs="Arial"/>
-          <w:sz w:val="24"/>
-          <w:szCs w:val="24"/>
-        </w:rPr>
-      </w:pPr>
-      <w:r>
-        <w:rPr>
-          <w:rFonts w:ascii="Arial" w:hAnsi="Arial" w:cs="Arial"/>
-          <w:sz w:val="24"/>
-          <w:szCs w:val="24"/>
-        </w:rPr>
-        <w:t>Gestión de calificación por parte de los asesores y directivo.</w:t>
-      </w:r>
-    </w:p>
-    <w:p>
-      <w:pPr>
-        <w:pStyle w:val="Prrafodelista"/>
-        <w:numPr>
-          <w:ilvl w:val="0"/>
-          <w:numId w:val="4"/>
-        </w:numPr>
-        <w:spacing w:line="360" w:lineRule="auto"/>
-        <w:jc w:val="both"/>
-        <w:rPr>
-          <w:rFonts w:ascii="Arial" w:hAnsi="Arial" w:cs="Arial"/>
-          <w:sz w:val="24"/>
-          <w:szCs w:val="24"/>
-        </w:rPr>
-      </w:pPr>
-      <w:r>
-        <w:rPr>
-          <w:rFonts w:ascii="Arial" w:hAnsi="Arial" w:cs="Arial"/>
-          <w:sz w:val="24"/>
-          <w:szCs w:val="24"/>
-        </w:rPr>
-        <w:t>Unificación de los registros académicos en un solo sistema para facilitar la organización y el acceso a la información.</w:t>
-      </w:r>
-    </w:p>
-    <w:p>
-      <w:pPr>
-        <w:pStyle w:val="Prrafodelista"/>
-        <w:ind w:left="1116"/>
-        <w:rPr>
-          <w:rFonts w:ascii="Arial" w:hAnsi="Arial" w:cs="Arial"/>
-          <w:sz w:val="24"/>
-          <w:szCs w:val="24"/>
-        </w:rPr>
-      </w:pPr>
-    </w:p>
-    <w:p>
-      <w:pPr>
-        <w:rPr>
-          <w:rFonts w:ascii="Arial" w:hAnsi="Arial" w:cs="Arial"/>
-          <w:sz w:val="24"/>
-          <w:szCs w:val="24"/>
-          <w:lang w:val="es-MX"/>
-        </w:rPr>
-      </w:pPr>
-      <w:r>
-        <w:rPr>
-          <w:rFonts w:ascii="Arial" w:hAnsi="Arial" w:cs="Arial"/>
-          <w:sz w:val="24"/>
-          <w:szCs w:val="24"/>
-          <w:lang w:val="es-MX"/>
-        </w:rPr>
-        <w:br w:type="page"/>
       </w:r>
     </w:p>
     <w:p>
@@ -5688,7 +5514,6 @@
           <w:szCs w:val="28"/>
           <w:lang w:val="es-MX"/>
         </w:rPr>
-        <w:lastRenderedPageBreak/>
         <w:t>CAPÍTULO II. MARCO REFERENCIAL</w:t>
       </w:r>
       <w:bookmarkEnd w:id="9"/>
@@ -5849,281 +5674,6 @@
           </w:r>
         </w:sdtContent>
       </w:sdt>
-    </w:p>
-    <w:p>
-      <w:pPr>
-        <w:spacing w:line="360" w:lineRule="auto"/>
-        <w:jc w:val="both"/>
-        <w:rPr>
-          <w:rFonts w:ascii="Arial" w:hAnsi="Arial" w:cs="Arial"/>
-          <w:sz w:val="24"/>
-          <w:szCs w:val="24"/>
-          <w:lang w:val="es-MX"/>
-        </w:rPr>
-      </w:pPr>
-      <w:r>
-        <w:rPr>
-          <w:rFonts w:ascii="Arial" w:hAnsi="Arial" w:cs="Arial"/>
-          <w:sz w:val="24"/>
-          <w:szCs w:val="24"/>
-          <w:lang w:val="es-MX"/>
-        </w:rPr>
-        <w:t>Docentes:</w:t>
-      </w:r>
-    </w:p>
-    <w:p>
-      <w:pPr>
-        <w:pStyle w:val="Prrafodelista"/>
-        <w:numPr>
-          <w:ilvl w:val="0"/>
-          <w:numId w:val="2"/>
-        </w:numPr>
-        <w:spacing w:line="360" w:lineRule="auto"/>
-        <w:jc w:val="both"/>
-        <w:rPr>
-          <w:rFonts w:ascii="Arial" w:hAnsi="Arial" w:cs="Arial"/>
-          <w:sz w:val="24"/>
-          <w:szCs w:val="24"/>
-          <w:lang w:val="es-MX"/>
-        </w:rPr>
-      </w:pPr>
-      <w:r>
-        <w:rPr>
-          <w:rFonts w:ascii="Arial" w:hAnsi="Arial" w:cs="Arial"/>
-          <w:sz w:val="24"/>
-          <w:szCs w:val="24"/>
-          <w:lang w:val="es-MX"/>
-        </w:rPr>
-        <w:t>Asistente de Servicios en Plantel-Nancy B.</w:t>
-      </w:r>
-    </w:p>
-    <w:p>
-      <w:pPr>
-        <w:pStyle w:val="Prrafodelista"/>
-        <w:numPr>
-          <w:ilvl w:val="0"/>
-          <w:numId w:val="2"/>
-        </w:numPr>
-        <w:spacing w:line="360" w:lineRule="auto"/>
-        <w:jc w:val="both"/>
-        <w:rPr>
-          <w:rFonts w:ascii="Arial" w:hAnsi="Arial" w:cs="Arial"/>
-          <w:sz w:val="24"/>
-          <w:szCs w:val="24"/>
-          <w:lang w:val="es-MX"/>
-        </w:rPr>
-      </w:pPr>
-      <w:r>
-        <w:rPr>
-          <w:rFonts w:ascii="Arial" w:hAnsi="Arial" w:cs="Arial"/>
-          <w:sz w:val="24"/>
-          <w:szCs w:val="24"/>
-          <w:lang w:val="es-MX"/>
-        </w:rPr>
-        <w:t>Asistente de Servicios y Mantenimiento-Erasmo B.</w:t>
-      </w:r>
-    </w:p>
-    <w:p>
-      <w:pPr>
-        <w:pStyle w:val="Prrafodelista"/>
-        <w:numPr>
-          <w:ilvl w:val="0"/>
-          <w:numId w:val="2"/>
-        </w:numPr>
-        <w:spacing w:line="360" w:lineRule="auto"/>
-        <w:jc w:val="both"/>
-        <w:rPr>
-          <w:rFonts w:ascii="Arial" w:hAnsi="Arial" w:cs="Arial"/>
-          <w:sz w:val="24"/>
-          <w:szCs w:val="24"/>
-          <w:lang w:val="es-MX"/>
-        </w:rPr>
-      </w:pPr>
-      <w:r>
-        <w:rPr>
-          <w:rFonts w:ascii="Arial" w:hAnsi="Arial" w:cs="Arial"/>
-          <w:sz w:val="24"/>
-          <w:szCs w:val="24"/>
-          <w:lang w:val="es-MX"/>
-        </w:rPr>
-        <w:t>Maestro de Grupo de Primaria, Foráneo sin Ingesta-Gustavo O.</w:t>
-      </w:r>
-    </w:p>
-    <w:p>
-      <w:pPr>
-        <w:pStyle w:val="Prrafodelista"/>
-        <w:numPr>
-          <w:ilvl w:val="0"/>
-          <w:numId w:val="2"/>
-        </w:numPr>
-        <w:spacing w:line="360" w:lineRule="auto"/>
-        <w:jc w:val="both"/>
-        <w:rPr>
-          <w:rFonts w:ascii="Arial" w:hAnsi="Arial" w:cs="Arial"/>
-          <w:sz w:val="24"/>
-          <w:szCs w:val="24"/>
-          <w:lang w:val="es-MX"/>
-        </w:rPr>
-      </w:pPr>
-      <w:r>
-        <w:rPr>
-          <w:rFonts w:ascii="Arial" w:hAnsi="Arial" w:cs="Arial"/>
-          <w:sz w:val="24"/>
-          <w:szCs w:val="24"/>
-          <w:lang w:val="es-MX"/>
-        </w:rPr>
-        <w:t>Maestro de Grupo de Primaria, Foráneo sin Ingesta-Sandra D.</w:t>
-      </w:r>
-    </w:p>
-    <w:p>
-      <w:pPr>
-        <w:pStyle w:val="Prrafodelista"/>
-        <w:numPr>
-          <w:ilvl w:val="0"/>
-          <w:numId w:val="2"/>
-        </w:numPr>
-        <w:spacing w:line="360" w:lineRule="auto"/>
-        <w:jc w:val="both"/>
-        <w:rPr>
-          <w:rFonts w:ascii="Arial" w:hAnsi="Arial" w:cs="Arial"/>
-          <w:sz w:val="24"/>
-          <w:szCs w:val="24"/>
-          <w:lang w:val="es-MX"/>
-        </w:rPr>
-      </w:pPr>
-      <w:r>
-        <w:rPr>
-          <w:rFonts w:ascii="Arial" w:hAnsi="Arial" w:cs="Arial"/>
-          <w:sz w:val="24"/>
-          <w:szCs w:val="24"/>
-          <w:lang w:val="es-MX"/>
-        </w:rPr>
-        <w:t>Maestro de Grupo de Primaria, Foráneo sin Ingesta-Oliver V.</w:t>
-      </w:r>
-    </w:p>
-    <w:p>
-      <w:pPr>
-        <w:pStyle w:val="Prrafodelista"/>
-        <w:numPr>
-          <w:ilvl w:val="0"/>
-          <w:numId w:val="2"/>
-        </w:numPr>
-        <w:spacing w:line="360" w:lineRule="auto"/>
-        <w:jc w:val="both"/>
-        <w:rPr>
-          <w:rFonts w:ascii="Arial" w:hAnsi="Arial" w:cs="Arial"/>
-          <w:sz w:val="24"/>
-          <w:szCs w:val="24"/>
-          <w:lang w:val="es-MX"/>
-        </w:rPr>
-      </w:pPr>
-      <w:r>
-        <w:rPr>
-          <w:rFonts w:ascii="Arial" w:hAnsi="Arial" w:cs="Arial"/>
-          <w:sz w:val="24"/>
-          <w:szCs w:val="24"/>
-          <w:lang w:val="es-MX"/>
-        </w:rPr>
-        <w:t>Maestro de Grupo de Primaria, Foráneo sin Ingesta-</w:t>
-      </w:r>
-      <w:proofErr w:type="spellStart"/>
-      <w:r>
-        <w:rPr>
-          <w:rFonts w:ascii="Arial" w:hAnsi="Arial" w:cs="Arial"/>
-          <w:sz w:val="24"/>
-          <w:szCs w:val="24"/>
-          <w:lang w:val="es-MX"/>
-        </w:rPr>
-        <w:t>Isai</w:t>
-      </w:r>
-      <w:proofErr w:type="spellEnd"/>
-      <w:r>
-        <w:rPr>
-          <w:rFonts w:ascii="Arial" w:hAnsi="Arial" w:cs="Arial"/>
-          <w:sz w:val="24"/>
-          <w:szCs w:val="24"/>
-          <w:lang w:val="es-MX"/>
-        </w:rPr>
-        <w:t xml:space="preserve"> A.</w:t>
-      </w:r>
-    </w:p>
-    <w:p>
-      <w:pPr>
-        <w:pStyle w:val="Prrafodelista"/>
-        <w:numPr>
-          <w:ilvl w:val="0"/>
-          <w:numId w:val="2"/>
-        </w:numPr>
-        <w:spacing w:line="360" w:lineRule="auto"/>
-        <w:jc w:val="both"/>
-        <w:rPr>
-          <w:rFonts w:ascii="Arial" w:hAnsi="Arial" w:cs="Arial"/>
-          <w:sz w:val="24"/>
-          <w:szCs w:val="24"/>
-          <w:lang w:val="es-MX"/>
-        </w:rPr>
-      </w:pPr>
-      <w:r>
-        <w:rPr>
-          <w:rFonts w:ascii="Arial" w:hAnsi="Arial" w:cs="Arial"/>
-          <w:sz w:val="24"/>
-          <w:szCs w:val="24"/>
-          <w:lang w:val="es-MX"/>
-        </w:rPr>
-        <w:t>Maestro de Grupo de Primaria, Foráneo sin Ingesta-Ma. del B.</w:t>
-      </w:r>
-    </w:p>
-    <w:p>
-      <w:pPr>
-        <w:pStyle w:val="Prrafodelista"/>
-        <w:numPr>
-          <w:ilvl w:val="0"/>
-          <w:numId w:val="2"/>
-        </w:numPr>
-        <w:spacing w:line="360" w:lineRule="auto"/>
-        <w:jc w:val="both"/>
-        <w:rPr>
-          <w:rFonts w:ascii="Arial" w:hAnsi="Arial" w:cs="Arial"/>
-          <w:sz w:val="24"/>
-          <w:szCs w:val="24"/>
-          <w:lang w:val="es-MX"/>
-        </w:rPr>
-      </w:pPr>
-      <w:r>
-        <w:rPr>
-          <w:rFonts w:ascii="Arial" w:hAnsi="Arial" w:cs="Arial"/>
-          <w:sz w:val="24"/>
-          <w:szCs w:val="24"/>
-          <w:lang w:val="es-MX"/>
-        </w:rPr>
-        <w:t>Maestro de Grupo de Primaria, Foráneo sin Ingesta-Marco Antonio H.</w:t>
-      </w:r>
-    </w:p>
-    <w:p>
-      <w:pPr>
-        <w:pStyle w:val="Prrafodelista"/>
-        <w:numPr>
-          <w:ilvl w:val="0"/>
-          <w:numId w:val="2"/>
-        </w:numPr>
-        <w:spacing w:line="360" w:lineRule="auto"/>
-        <w:jc w:val="both"/>
-        <w:rPr>
-          <w:rFonts w:ascii="Arial" w:hAnsi="Arial" w:cs="Arial"/>
-          <w:sz w:val="24"/>
-          <w:szCs w:val="24"/>
-          <w:lang w:val="es-MX"/>
-        </w:rPr>
-      </w:pPr>
-      <w:r>
-        <w:rPr>
-          <w:rFonts w:ascii="Arial" w:hAnsi="Arial" w:cs="Arial"/>
-          <w:sz w:val="24"/>
-          <w:szCs w:val="24"/>
-          <w:lang w:val="es-MX"/>
-        </w:rPr>
-        <w:t>Profesor Normalista de Educación Física-Blas Mario D.</w:t>
-      </w:r>
     </w:p>
     <w:p>
       <w:pPr>
@@ -7121,25 +6671,6 @@
     </w:p>
     <w:p>
       <w:pPr>
-        <w:rPr>
-          <w:rFonts w:ascii="Arial" w:hAnsi="Arial" w:cs="Arial"/>
-          <w:sz w:val="24"/>
-          <w:szCs w:val="24"/>
-          <w:lang w:val="es-MX"/>
-        </w:rPr>
-      </w:pPr>
-      <w:r>
-        <w:rPr>
-          <w:rFonts w:ascii="Arial" w:hAnsi="Arial" w:cs="Arial"/>
-          <w:sz w:val="24"/>
-          <w:szCs w:val="24"/>
-          <w:lang w:val="es-MX"/>
-        </w:rPr>
-        <w:br w:type="page"/>
-      </w:r>
-    </w:p>
-    <w:p>
-      <w:pPr>
         <w:pStyle w:val="Ttulo1"/>
         <w:rPr>
           <w:rFonts w:ascii="Arial" w:hAnsi="Arial" w:cs="Arial"/>
@@ -7162,7 +6693,6 @@
           <w:szCs w:val="28"/>
           <w:lang w:val="es-MX"/>
         </w:rPr>
-        <w:lastRenderedPageBreak/>
         <w:t>CAPÍTULO III. MARCO TEÓRICO</w:t>
       </w:r>
       <w:bookmarkEnd w:id="20"/>
@@ -7940,6 +7470,7 @@
           <w:szCs w:val="24"/>
           <w:lang w:val="es-MX"/>
         </w:rPr>
+        <w:lastRenderedPageBreak/>
         <w:t>3.</w:t>
       </w:r>
       <w:r>
@@ -8058,231 +7589,7 @@
           </w:r>
         </w:sdtContent>
       </w:sdt>
-    </w:p>
-    <w:p>
-      <w:pPr>
-        <w:pStyle w:val="Ttulo2"/>
-        <w:spacing w:line="360" w:lineRule="auto"/>
-        <w:jc w:val="both"/>
-        <w:rPr>
-          <w:rFonts w:cs="Arial"/>
-          <w:b/>
-          <w:bCs/>
-          <w:color w:val="171717" w:themeColor="background2" w:themeShade="1A"/>
-          <w:szCs w:val="24"/>
-          <w:lang w:val="es-MX"/>
-        </w:rPr>
-      </w:pPr>
-      <w:bookmarkStart w:id="31" w:name="_Toc214824686"/>
-      <w:r>
-        <w:rPr>
-          <w:rFonts w:cs="Arial"/>
-          <w:b/>
-          <w:bCs/>
-          <w:color w:val="171717" w:themeColor="background2" w:themeShade="1A"/>
-          <w:szCs w:val="24"/>
-          <w:lang w:val="es-MX"/>
-        </w:rPr>
-        <w:lastRenderedPageBreak/>
-        <w:t>3.7</w:t>
-      </w:r>
-      <w:r>
-        <w:rPr>
-          <w:rFonts w:cs="Arial"/>
-          <w:b/>
-          <w:bCs/>
-          <w:color w:val="171717" w:themeColor="background2" w:themeShade="1A"/>
-          <w:szCs w:val="24"/>
-          <w:lang w:val="es-MX"/>
-        </w:rPr>
-        <w:t xml:space="preserve"> </w:t>
-      </w:r>
-      <w:proofErr w:type="spellStart"/>
-      <w:r>
-        <w:rPr>
-          <w:rFonts w:cs="Arial"/>
-          <w:b/>
-          <w:bCs/>
-          <w:color w:val="171717" w:themeColor="background2" w:themeShade="1A"/>
-          <w:szCs w:val="24"/>
-          <w:lang w:val="es-MX"/>
-        </w:rPr>
-        <w:t>Swagger</w:t>
-      </w:r>
-      <w:bookmarkEnd w:id="31"/>
-      <w:proofErr w:type="spellEnd"/>
-    </w:p>
-    <w:p>
-      <w:pPr>
-        <w:spacing w:line="360" w:lineRule="auto"/>
-        <w:jc w:val="both"/>
-        <w:rPr>
-          <w:rFonts w:ascii="Arial" w:hAnsi="Arial" w:cs="Arial"/>
-          <w:sz w:val="24"/>
-          <w:szCs w:val="24"/>
-          <w:lang w:val="es-MX"/>
-        </w:rPr>
-      </w:pPr>
-      <w:proofErr w:type="spellStart"/>
-      <w:r>
-        <w:rPr>
-          <w:rFonts w:ascii="Arial" w:hAnsi="Arial" w:cs="Arial"/>
-          <w:sz w:val="24"/>
-          <w:szCs w:val="24"/>
-          <w:lang w:val="es-MX"/>
-        </w:rPr>
-        <w:t>Swagger</w:t>
-      </w:r>
-      <w:proofErr w:type="spellEnd"/>
-      <w:r>
-        <w:rPr>
-          <w:rFonts w:ascii="Arial" w:hAnsi="Arial" w:cs="Arial"/>
-          <w:sz w:val="24"/>
-          <w:szCs w:val="24"/>
-          <w:lang w:val="es-MX"/>
-        </w:rPr>
-        <w:t xml:space="preserve"> es una especificación abierta para definir las API </w:t>
-      </w:r>
-      <w:proofErr w:type="spellStart"/>
-      <w:r>
-        <w:rPr>
-          <w:rFonts w:ascii="Arial" w:hAnsi="Arial" w:cs="Arial"/>
-          <w:sz w:val="24"/>
-          <w:szCs w:val="24"/>
-          <w:lang w:val="es-MX"/>
-        </w:rPr>
-        <w:t>REST.El</w:t>
-      </w:r>
-      <w:proofErr w:type="spellEnd"/>
-      <w:r>
-        <w:rPr>
-          <w:rFonts w:ascii="Arial" w:hAnsi="Arial" w:cs="Arial"/>
-          <w:sz w:val="24"/>
-          <w:szCs w:val="24"/>
-          <w:lang w:val="es-MX"/>
-        </w:rPr>
-        <w:t xml:space="preserve"> documento </w:t>
-      </w:r>
-      <w:proofErr w:type="spellStart"/>
-      <w:r>
-        <w:rPr>
-          <w:rFonts w:ascii="Arial" w:hAnsi="Arial" w:cs="Arial"/>
-          <w:sz w:val="24"/>
-          <w:szCs w:val="24"/>
-          <w:lang w:val="es-MX"/>
-        </w:rPr>
-        <w:t>Swagger</w:t>
-      </w:r>
-      <w:proofErr w:type="spellEnd"/>
-      <w:r>
-        <w:rPr>
-          <w:rFonts w:ascii="Arial" w:hAnsi="Arial" w:cs="Arial"/>
-          <w:sz w:val="24"/>
-          <w:szCs w:val="24"/>
-          <w:lang w:val="es-MX"/>
-        </w:rPr>
-        <w:t xml:space="preserve"> especifica la lista de recursos que están disponibles en la API REST y las operaciones que se pueden invocar en dichos recursos. El documento </w:t>
-      </w:r>
-      <w:proofErr w:type="spellStart"/>
-      <w:r>
-        <w:rPr>
-          <w:rFonts w:ascii="Arial" w:hAnsi="Arial" w:cs="Arial"/>
-          <w:sz w:val="24"/>
-          <w:szCs w:val="24"/>
-          <w:lang w:val="es-MX"/>
-        </w:rPr>
-        <w:t>Swagger</w:t>
-      </w:r>
-      <w:proofErr w:type="spellEnd"/>
-      <w:r>
-        <w:rPr>
-          <w:rFonts w:ascii="Arial" w:hAnsi="Arial" w:cs="Arial"/>
-          <w:sz w:val="24"/>
-          <w:szCs w:val="24"/>
-          <w:lang w:val="es-MX"/>
-        </w:rPr>
-        <w:t xml:space="preserve"> también especifica la lista de parámetros de una operación, incluidos el nombre y el tipo de los parámetros, si los parámetros son necesarios u opcionales, e información sobre los valores aceptables para dichos parámetros. </w:t>
-      </w:r>
-      <w:sdt>
-        <w:sdtPr>
-          <w:rPr>
-            <w:rFonts w:ascii="Arial" w:hAnsi="Arial" w:cs="Arial"/>
-            <w:sz w:val="24"/>
-            <w:szCs w:val="24"/>
-            <w:lang w:val="es-MX"/>
-          </w:rPr>
-          <w:id w:val="-1505973671"/>
-          <w:citation/>
-        </w:sdtPr>
-        <w:sdtEndPr/>
-        <w:sdtContent>
-          <w:r>
-            <w:rPr>
-              <w:rFonts w:ascii="Arial" w:hAnsi="Arial" w:cs="Arial"/>
-              <w:sz w:val="24"/>
-              <w:szCs w:val="24"/>
-              <w:lang w:val="es-MX"/>
-            </w:rPr>
-            <w:fldChar w:fldCharType="begin"/>
-          </w:r>
-          <w:r>
-            <w:rPr>
-              <w:rFonts w:ascii="Arial" w:hAnsi="Arial" w:cs="Arial"/>
-              <w:sz w:val="24"/>
-              <w:szCs w:val="24"/>
-              <w:lang w:val="es-ES"/>
-            </w:rPr>
-            <w:instrText xml:space="preserve"> CITATION IBM25 \l 3082 </w:instrText>
-          </w:r>
-          <w:r>
-            <w:rPr>
-              <w:rFonts w:ascii="Arial" w:hAnsi="Arial" w:cs="Arial"/>
-              <w:sz w:val="24"/>
-              <w:szCs w:val="24"/>
-              <w:lang w:val="es-MX"/>
-            </w:rPr>
-            <w:fldChar w:fldCharType="separate"/>
-          </w:r>
-          <w:r>
-            <w:rPr>
-              <w:rFonts w:ascii="Arial" w:hAnsi="Arial" w:cs="Arial"/>
-              <w:noProof/>
-              <w:sz w:val="24"/>
-              <w:szCs w:val="24"/>
-              <w:lang w:val="es-ES"/>
-            </w:rPr>
-            <w:t>(IBM, 2025)</w:t>
-          </w:r>
-          <w:r>
-            <w:rPr>
-              <w:rFonts w:ascii="Arial" w:hAnsi="Arial" w:cs="Arial"/>
-              <w:sz w:val="24"/>
-              <w:szCs w:val="24"/>
-              <w:lang w:val="es-MX"/>
-            </w:rPr>
-            <w:fldChar w:fldCharType="end"/>
-          </w:r>
-        </w:sdtContent>
-      </w:sdt>
-    </w:p>
-    <w:p>
-      <w:pPr>
-        <w:rPr>
-          <w:rFonts w:ascii="Arial" w:hAnsi="Arial" w:cs="Arial"/>
-          <w:sz w:val="24"/>
-          <w:szCs w:val="24"/>
-          <w:lang w:val="es-MX"/>
-        </w:rPr>
-      </w:pPr>
-      <w:r>
-        <w:rPr>
-          <w:rFonts w:ascii="Arial" w:hAnsi="Arial" w:cs="Arial"/>
-          <w:sz w:val="24"/>
-          <w:szCs w:val="24"/>
-          <w:lang w:val="es-MX"/>
-        </w:rPr>
-        <w:br w:type="page"/>
-      </w:r>
+      <w:bookmarkStart w:id="31" w:name="_Toc214824687"/>
     </w:p>
     <w:p>
       <w:pPr>
@@ -8297,7 +7604,6 @@
           <w:lang w:val="es-MX"/>
         </w:rPr>
       </w:pPr>
-      <w:bookmarkStart w:id="32" w:name="_Toc214824687"/>
       <w:r>
         <w:rPr>
           <w:rFonts w:ascii="Arial" w:hAnsi="Arial" w:cs="Arial"/>
@@ -8308,10 +7614,9 @@
           <w:szCs w:val="28"/>
           <w:lang w:val="es-MX"/>
         </w:rPr>
-        <w:lastRenderedPageBreak/>
         <w:t>CAPITULO IV. MÉTODOLOGIA DE APLICACIÓN</w:t>
       </w:r>
-      <w:bookmarkEnd w:id="32"/>
+      <w:bookmarkEnd w:id="31"/>
     </w:p>
     <w:p>
       <w:pPr>
@@ -8334,12 +7639,12 @@
           <w:lang w:val="es-MX"/>
         </w:rPr>
       </w:pPr>
-      <w:bookmarkStart w:id="33" w:name="_Toc214780166"/>
-      <w:bookmarkStart w:id="34" w:name="_Toc214824605"/>
-      <w:bookmarkStart w:id="35" w:name="_Toc214824688"/>
+      <w:bookmarkStart w:id="32" w:name="_Toc214780166"/>
+      <w:bookmarkStart w:id="33" w:name="_Toc214824605"/>
+      <w:bookmarkStart w:id="34" w:name="_Toc214824688"/>
+      <w:bookmarkEnd w:id="32"/>
       <w:bookmarkEnd w:id="33"/>
       <w:bookmarkEnd w:id="34"/>
-      <w:bookmarkEnd w:id="35"/>
     </w:p>
     <w:p>
       <w:pPr>
@@ -8362,12 +7667,12 @@
           <w:lang w:val="es-MX"/>
         </w:rPr>
       </w:pPr>
-      <w:bookmarkStart w:id="36" w:name="_Toc214780167"/>
-      <w:bookmarkStart w:id="37" w:name="_Toc214824606"/>
-      <w:bookmarkStart w:id="38" w:name="_Toc214824689"/>
+      <w:bookmarkStart w:id="35" w:name="_Toc214780167"/>
+      <w:bookmarkStart w:id="36" w:name="_Toc214824606"/>
+      <w:bookmarkStart w:id="37" w:name="_Toc214824689"/>
+      <w:bookmarkEnd w:id="35"/>
       <w:bookmarkEnd w:id="36"/>
       <w:bookmarkEnd w:id="37"/>
-      <w:bookmarkEnd w:id="38"/>
     </w:p>
     <w:p>
       <w:pPr>
@@ -8390,12 +7695,12 @@
           <w:lang w:val="es-MX"/>
         </w:rPr>
       </w:pPr>
-      <w:bookmarkStart w:id="39" w:name="_Toc214780168"/>
-      <w:bookmarkStart w:id="40" w:name="_Toc214824607"/>
-      <w:bookmarkStart w:id="41" w:name="_Toc214824690"/>
+      <w:bookmarkStart w:id="38" w:name="_Toc214780168"/>
+      <w:bookmarkStart w:id="39" w:name="_Toc214824607"/>
+      <w:bookmarkStart w:id="40" w:name="_Toc214824690"/>
+      <w:bookmarkEnd w:id="38"/>
       <w:bookmarkEnd w:id="39"/>
       <w:bookmarkEnd w:id="40"/>
-      <w:bookmarkEnd w:id="41"/>
     </w:p>
     <w:p>
       <w:pPr>
@@ -8418,12 +7723,12 @@
           <w:lang w:val="es-MX"/>
         </w:rPr>
       </w:pPr>
-      <w:bookmarkStart w:id="42" w:name="_Toc214780169"/>
-      <w:bookmarkStart w:id="43" w:name="_Toc214824608"/>
-      <w:bookmarkStart w:id="44" w:name="_Toc214824691"/>
+      <w:bookmarkStart w:id="41" w:name="_Toc214780169"/>
+      <w:bookmarkStart w:id="42" w:name="_Toc214824608"/>
+      <w:bookmarkStart w:id="43" w:name="_Toc214824691"/>
+      <w:bookmarkEnd w:id="41"/>
       <w:bookmarkEnd w:id="42"/>
       <w:bookmarkEnd w:id="43"/>
-      <w:bookmarkEnd w:id="44"/>
     </w:p>
     <w:p>
       <w:pPr>
@@ -8436,6 +7741,8 @@
         <w:jc w:val="both"/>
         <w:rPr>
           <w:rFonts w:cs="Arial"/>
+          <w:b/>
+          <w:bCs/>
           <w:lang w:val="es-MX"/>
         </w:rPr>
       </w:pPr>
@@ -8446,15 +7753,17 @@
         </w:rPr>
         <w:t xml:space="preserve"> </w:t>
       </w:r>
-      <w:bookmarkStart w:id="45" w:name="_Toc214824692"/>
+      <w:bookmarkStart w:id="44" w:name="_Toc214824692"/>
       <w:r>
         <w:rPr>
           <w:rFonts w:cs="Arial"/>
+          <w:b/>
+          <w:bCs/>
           <w:lang w:val="es-MX"/>
         </w:rPr>
         <w:t>Fase de Análisis</w:t>
       </w:r>
-      <w:bookmarkEnd w:id="45"/>
+      <w:bookmarkEnd w:id="44"/>
     </w:p>
     <w:p>
       <w:pPr>
@@ -8471,6 +7780,8 @@
         <w:outlineLvl w:val="2"/>
         <w:rPr>
           <w:rFonts w:ascii="Arial" w:eastAsiaTheme="majorEastAsia" w:hAnsi="Arial" w:cs="Arial"/>
+          <w:b/>
+          <w:bCs/>
           <w:vanish/>
           <w:color w:val="0D0D0D" w:themeColor="text1" w:themeTint="F2"/>
           <w:sz w:val="24"/>
@@ -8478,12 +7789,12 @@
           <w:lang w:val="es-MX"/>
         </w:rPr>
       </w:pPr>
-      <w:bookmarkStart w:id="46" w:name="_Toc214780171"/>
-      <w:bookmarkStart w:id="47" w:name="_Toc214824610"/>
-      <w:bookmarkStart w:id="48" w:name="_Toc214824693"/>
+      <w:bookmarkStart w:id="45" w:name="_Toc214780171"/>
+      <w:bookmarkStart w:id="46" w:name="_Toc214824610"/>
+      <w:bookmarkStart w:id="47" w:name="_Toc214824693"/>
+      <w:bookmarkEnd w:id="45"/>
       <w:bookmarkEnd w:id="46"/>
       <w:bookmarkEnd w:id="47"/>
-      <w:bookmarkEnd w:id="48"/>
     </w:p>
     <w:p>
       <w:pPr>
@@ -8500,6 +7811,8 @@
         <w:outlineLvl w:val="2"/>
         <w:rPr>
           <w:rFonts w:ascii="Arial" w:eastAsiaTheme="majorEastAsia" w:hAnsi="Arial" w:cs="Arial"/>
+          <w:b/>
+          <w:bCs/>
           <w:vanish/>
           <w:color w:val="0D0D0D" w:themeColor="text1" w:themeTint="F2"/>
           <w:sz w:val="24"/>
@@ -8507,12 +7820,12 @@
           <w:lang w:val="es-MX"/>
         </w:rPr>
       </w:pPr>
-      <w:bookmarkStart w:id="49" w:name="_Toc214780172"/>
-      <w:bookmarkStart w:id="50" w:name="_Toc214824611"/>
-      <w:bookmarkStart w:id="51" w:name="_Toc214824694"/>
+      <w:bookmarkStart w:id="48" w:name="_Toc214780172"/>
+      <w:bookmarkStart w:id="49" w:name="_Toc214824611"/>
+      <w:bookmarkStart w:id="50" w:name="_Toc214824694"/>
+      <w:bookmarkEnd w:id="48"/>
       <w:bookmarkEnd w:id="49"/>
       <w:bookmarkEnd w:id="50"/>
-      <w:bookmarkEnd w:id="51"/>
     </w:p>
     <w:p>
       <w:pPr>
@@ -8529,6 +7842,8 @@
         <w:outlineLvl w:val="2"/>
         <w:rPr>
           <w:rFonts w:ascii="Arial" w:eastAsiaTheme="majorEastAsia" w:hAnsi="Arial" w:cs="Arial"/>
+          <w:b/>
+          <w:bCs/>
           <w:vanish/>
           <w:color w:val="0D0D0D" w:themeColor="text1" w:themeTint="F2"/>
           <w:sz w:val="24"/>
@@ -8536,12 +7851,12 @@
           <w:lang w:val="es-MX"/>
         </w:rPr>
       </w:pPr>
-      <w:bookmarkStart w:id="52" w:name="_Toc214780173"/>
-      <w:bookmarkStart w:id="53" w:name="_Toc214824612"/>
-      <w:bookmarkStart w:id="54" w:name="_Toc214824695"/>
+      <w:bookmarkStart w:id="51" w:name="_Toc214780173"/>
+      <w:bookmarkStart w:id="52" w:name="_Toc214824612"/>
+      <w:bookmarkStart w:id="53" w:name="_Toc214824695"/>
+      <w:bookmarkEnd w:id="51"/>
       <w:bookmarkEnd w:id="52"/>
       <w:bookmarkEnd w:id="53"/>
-      <w:bookmarkEnd w:id="54"/>
     </w:p>
     <w:p>
       <w:pPr>
@@ -8558,6 +7873,8 @@
         <w:outlineLvl w:val="2"/>
         <w:rPr>
           <w:rFonts w:ascii="Arial" w:eastAsiaTheme="majorEastAsia" w:hAnsi="Arial" w:cs="Arial"/>
+          <w:b/>
+          <w:bCs/>
           <w:vanish/>
           <w:color w:val="0D0D0D" w:themeColor="text1" w:themeTint="F2"/>
           <w:sz w:val="24"/>
@@ -8565,12 +7882,12 @@
           <w:lang w:val="es-MX"/>
         </w:rPr>
       </w:pPr>
-      <w:bookmarkStart w:id="55" w:name="_Toc214780174"/>
-      <w:bookmarkStart w:id="56" w:name="_Toc214824613"/>
-      <w:bookmarkStart w:id="57" w:name="_Toc214824696"/>
+      <w:bookmarkStart w:id="54" w:name="_Toc214780174"/>
+      <w:bookmarkStart w:id="55" w:name="_Toc214824613"/>
+      <w:bookmarkStart w:id="56" w:name="_Toc214824696"/>
+      <w:bookmarkEnd w:id="54"/>
       <w:bookmarkEnd w:id="55"/>
       <w:bookmarkEnd w:id="56"/>
-      <w:bookmarkEnd w:id="57"/>
     </w:p>
     <w:p>
       <w:pPr>
@@ -8583,21 +7900,27 @@
         <w:jc w:val="both"/>
         <w:rPr>
           <w:rFonts w:cs="Arial"/>
-          <w:lang w:val="es-MX"/>
-        </w:rPr>
-      </w:pPr>
-      <w:bookmarkStart w:id="58" w:name="_Toc214824697"/>
+          <w:b/>
+          <w:bCs/>
+          <w:lang w:val="es-MX"/>
+        </w:rPr>
+      </w:pPr>
+      <w:bookmarkStart w:id="57" w:name="_Toc214824697"/>
       <w:r>
         <w:rPr>
           <w:rFonts w:cs="Arial"/>
+          <w:b/>
+          <w:bCs/>
           <w:lang w:val="es-MX"/>
         </w:rPr>
         <w:t>Determinación de Requerimientos</w:t>
       </w:r>
-      <w:bookmarkEnd w:id="58"/>
+      <w:bookmarkEnd w:id="57"/>
       <w:r>
         <w:rPr>
           <w:rFonts w:cs="Arial"/>
+          <w:b/>
+          <w:bCs/>
           <w:lang w:val="es-MX"/>
         </w:rPr>
         <w:t xml:space="preserve"> </w:t>
@@ -8605,6 +7928,8 @@
       <w:r>
         <w:rPr>
           <w:rFonts w:cs="Arial"/>
+          <w:b/>
+          <w:bCs/>
           <w:lang w:val="es-MX"/>
         </w:rPr>
         <w:t xml:space="preserve"> </w:t>
@@ -8621,14 +7946,18 @@
         <w:jc w:val="both"/>
         <w:rPr>
           <w:rFonts w:ascii="Arial" w:hAnsi="Arial" w:cs="Arial"/>
-          <w:sz w:val="24"/>
-          <w:szCs w:val="24"/>
-          <w:lang w:val="es-MX"/>
-        </w:rPr>
-      </w:pPr>
-      <w:r>
-        <w:rPr>
-          <w:rFonts w:ascii="Arial" w:hAnsi="Arial" w:cs="Arial"/>
+          <w:b/>
+          <w:bCs/>
+          <w:sz w:val="24"/>
+          <w:szCs w:val="24"/>
+          <w:lang w:val="es-MX"/>
+        </w:rPr>
+      </w:pPr>
+      <w:r>
+        <w:rPr>
+          <w:rFonts w:ascii="Arial" w:hAnsi="Arial" w:cs="Arial"/>
+          <w:b/>
+          <w:bCs/>
           <w:sz w:val="24"/>
           <w:szCs w:val="24"/>
           <w:lang w:val="es-MX"/>
@@ -8647,18 +7976,14 @@
         <w:jc w:val="both"/>
         <w:rPr>
           <w:rFonts w:ascii="Arial" w:hAnsi="Arial" w:cs="Arial"/>
-          <w:b/>
-          <w:bCs/>
-          <w:sz w:val="24"/>
-          <w:szCs w:val="24"/>
-          <w:lang w:val="es-MX"/>
-        </w:rPr>
-      </w:pPr>
-      <w:r>
-        <w:rPr>
-          <w:rFonts w:ascii="Arial" w:hAnsi="Arial" w:cs="Arial"/>
-          <w:b/>
-          <w:bCs/>
+          <w:sz w:val="24"/>
+          <w:szCs w:val="24"/>
+          <w:lang w:val="es-MX"/>
+        </w:rPr>
+      </w:pPr>
+      <w:r>
+        <w:rPr>
+          <w:rFonts w:ascii="Arial" w:hAnsi="Arial" w:cs="Arial"/>
           <w:sz w:val="24"/>
           <w:szCs w:val="24"/>
           <w:lang w:val="es-MX"/>
@@ -8669,8 +7994,6 @@
       <w:r>
         <w:rPr>
           <w:rFonts w:ascii="Arial" w:hAnsi="Arial" w:cs="Arial"/>
-          <w:b/>
-          <w:bCs/>
           <w:sz w:val="24"/>
           <w:szCs w:val="24"/>
           <w:lang w:val="es-MX"/>
@@ -8681,8 +8004,6 @@
       <w:r>
         <w:rPr>
           <w:rFonts w:ascii="Arial" w:hAnsi="Arial" w:cs="Arial"/>
-          <w:b/>
-          <w:bCs/>
           <w:sz w:val="24"/>
           <w:szCs w:val="24"/>
           <w:lang w:val="es-MX"/>
@@ -8782,10 +8103,9 @@
         <w:pStyle w:val="Prrafodelista"/>
         <w:numPr>
           <w:ilvl w:val="0"/>
-          <w:numId w:val="16"/>
+          <w:numId w:val="17"/>
         </w:numPr>
         <w:spacing w:line="360" w:lineRule="auto"/>
-        <w:ind w:left="360"/>
         <w:jc w:val="both"/>
         <w:rPr>
           <w:rFonts w:ascii="Arial" w:hAnsi="Arial" w:cs="Arial"/>
@@ -8797,8 +8117,6 @@
       <w:r>
         <w:rPr>
           <w:rFonts w:ascii="Arial" w:hAnsi="Arial" w:cs="Arial"/>
-          <w:b/>
-          <w:bCs/>
           <w:sz w:val="24"/>
           <w:szCs w:val="24"/>
           <w:lang w:val="es-MX"/>
@@ -8919,6 +8237,7 @@
           <w:sz w:val="24"/>
           <w:szCs w:val="24"/>
         </w:rPr>
+        <w:lastRenderedPageBreak/>
         <w:t>RF2.4: El sistema debe permitir al maestro registrar las calificaciones de sus alumnos por materia y trimestre, establecidas en una escala numérica del 1 al 10.</w:t>
       </w:r>
     </w:p>
@@ -8969,7 +8288,6 @@
           <w:sz w:val="24"/>
           <w:szCs w:val="24"/>
         </w:rPr>
-        <w:lastRenderedPageBreak/>
         <w:t>RF2.6: El maestro debe poder actualizar las calificaciones por trimestre previamente registradas en el sistema.</w:t>
       </w:r>
     </w:p>
@@ -9081,24 +8399,20 @@
         <w:pStyle w:val="Prrafodelista"/>
         <w:numPr>
           <w:ilvl w:val="0"/>
-          <w:numId w:val="18"/>
+          <w:numId w:val="17"/>
         </w:numPr>
         <w:spacing w:line="360" w:lineRule="auto"/>
         <w:jc w:val="both"/>
         <w:rPr>
           <w:rFonts w:ascii="Arial" w:hAnsi="Arial" w:cs="Arial"/>
-          <w:b/>
-          <w:bCs/>
-          <w:sz w:val="24"/>
-          <w:szCs w:val="24"/>
-          <w:lang w:val="es-MX"/>
-        </w:rPr>
-      </w:pPr>
-      <w:r>
-        <w:rPr>
-          <w:rFonts w:ascii="Arial" w:hAnsi="Arial" w:cs="Arial"/>
-          <w:b/>
-          <w:bCs/>
+          <w:sz w:val="24"/>
+          <w:szCs w:val="24"/>
+          <w:lang w:val="es-MX"/>
+        </w:rPr>
+      </w:pPr>
+      <w:r>
+        <w:rPr>
+          <w:rFonts w:ascii="Arial" w:hAnsi="Arial" w:cs="Arial"/>
           <w:sz w:val="24"/>
           <w:szCs w:val="24"/>
           <w:lang w:val="es-MX"/>
@@ -9184,6 +8498,7 @@
           <w:b w:val="0"/>
           <w:bCs w:val="0"/>
         </w:rPr>
+        <w:lastRenderedPageBreak/>
         <w:t>RF3.3:</w:t>
       </w:r>
       <w:r>
@@ -9308,14 +8623,7 @@
         <w:rPr>
           <w:rFonts w:ascii="Arial" w:hAnsi="Arial" w:cs="Arial"/>
         </w:rPr>
-        <w:t xml:space="preserve">, calificación por </w:t>
-      </w:r>
-      <w:r>
-        <w:rPr>
-          <w:rFonts w:ascii="Arial" w:hAnsi="Arial" w:cs="Arial"/>
-        </w:rPr>
-        <w:lastRenderedPageBreak/>
-        <w:t xml:space="preserve">trimestre, nombre del alumno, grado, grupo, promedio final por </w:t>
+        <w:t xml:space="preserve">, calificación por trimestre, nombre del alumno, grado, grupo, promedio final por </w:t>
       </w:r>
       <w:r>
         <w:rPr>
@@ -9393,24 +8701,20 @@
         <w:pStyle w:val="Prrafodelista"/>
         <w:numPr>
           <w:ilvl w:val="0"/>
-          <w:numId w:val="18"/>
+          <w:numId w:val="17"/>
         </w:numPr>
         <w:spacing w:line="360" w:lineRule="auto"/>
         <w:jc w:val="both"/>
         <w:rPr>
           <w:rFonts w:ascii="Arial" w:hAnsi="Arial" w:cs="Arial"/>
-          <w:b/>
-          <w:bCs/>
-          <w:sz w:val="24"/>
-          <w:szCs w:val="24"/>
-          <w:lang w:val="es-MX"/>
-        </w:rPr>
-      </w:pPr>
-      <w:r>
-        <w:rPr>
-          <w:rFonts w:ascii="Arial" w:hAnsi="Arial" w:cs="Arial"/>
-          <w:b/>
-          <w:bCs/>
+          <w:sz w:val="24"/>
+          <w:szCs w:val="24"/>
+          <w:lang w:val="es-MX"/>
+        </w:rPr>
+      </w:pPr>
+      <w:r>
+        <w:rPr>
+          <w:rFonts w:ascii="Arial" w:hAnsi="Arial" w:cs="Arial"/>
           <w:sz w:val="24"/>
           <w:szCs w:val="24"/>
           <w:lang w:val="es-MX"/>
@@ -9554,6 +8858,7 @@
           <w:b w:val="0"/>
           <w:bCs w:val="0"/>
         </w:rPr>
+        <w:lastRenderedPageBreak/>
         <w:t>RF4.5:</w:t>
       </w:r>
       <w:r>
@@ -9670,7 +8975,6 @@
           <w:b w:val="0"/>
           <w:bCs w:val="0"/>
         </w:rPr>
-        <w:lastRenderedPageBreak/>
         <w:t>RF4.9:</w:t>
       </w:r>
       <w:r>
@@ -10010,6 +9314,7 @@
           <w:b w:val="0"/>
           <w:bCs w:val="0"/>
         </w:rPr>
+        <w:lastRenderedPageBreak/>
         <w:t>RF4.19:</w:t>
       </w:r>
       <w:r>
@@ -10288,7 +9593,6 @@
           <w:b w:val="0"/>
           <w:bCs w:val="0"/>
         </w:rPr>
-        <w:lastRenderedPageBreak/>
         <w:t>RF4.2</w:t>
       </w:r>
       <w:r>
@@ -10659,7 +9963,17 @@
           <w:b w:val="0"/>
           <w:bCs w:val="0"/>
         </w:rPr>
-        <w:t>: El sistema debe permitir consultar, mediante la asignación (grado, grupo y ciclo escolar), a los alumnos con materias en riesgo de reprobar, mostrando los campos: nombre del alumno, nombre de la materia, grupo al que pertenece y calificación.</w:t>
+        <w:t xml:space="preserve">: El sistema debe permitir consultar, mediante la asignación (grado, grupo y ciclo escolar), a los alumnos con materias en riesgo de </w:t>
+      </w:r>
+      <w:r>
+        <w:rPr>
+          <w:rStyle w:val="Textoennegrita"/>
+          <w:rFonts w:ascii="Arial" w:eastAsiaTheme="majorEastAsia" w:hAnsi="Arial" w:cs="Arial"/>
+          <w:b w:val="0"/>
+          <w:bCs w:val="0"/>
+        </w:rPr>
+        <w:lastRenderedPageBreak/>
+        <w:t>reprobar, mostrando los campos: nombre del alumno, nombre de la materia, grupo al que pertenece y calificación.</w:t>
       </w:r>
     </w:p>
     <w:p>
@@ -10817,7 +10131,6 @@
           <w:b w:val="0"/>
           <w:bCs w:val="0"/>
         </w:rPr>
-        <w:lastRenderedPageBreak/>
         <w:t>RF4.</w:t>
       </w:r>
       <w:r>
@@ -10926,7 +10239,7 @@
         </w:rPr>
         <w:t>: El directivo podrá asignar un tutor a los alumnos registrados.</w:t>
       </w:r>
-      <w:bookmarkStart w:id="59" w:name="_Toc214824698"/>
+      <w:bookmarkStart w:id="58" w:name="_Toc214824698"/>
     </w:p>
     <w:p>
       <w:pPr>
@@ -10935,18 +10248,14 @@
         <w:jc w:val="both"/>
         <w:rPr>
           <w:rFonts w:ascii="Arial" w:hAnsi="Arial" w:cs="Arial"/>
-          <w:b/>
-          <w:bCs/>
-          <w:sz w:val="24"/>
-          <w:szCs w:val="24"/>
-          <w:lang w:val="es-MX"/>
-        </w:rPr>
-      </w:pPr>
-      <w:r>
-        <w:rPr>
-          <w:rFonts w:ascii="Arial" w:hAnsi="Arial" w:cs="Arial"/>
-          <w:b/>
-          <w:bCs/>
+          <w:sz w:val="24"/>
+          <w:szCs w:val="24"/>
+          <w:lang w:val="es-MX"/>
+        </w:rPr>
+      </w:pPr>
+      <w:r>
+        <w:rPr>
+          <w:rFonts w:ascii="Arial" w:hAnsi="Arial" w:cs="Arial"/>
           <w:sz w:val="24"/>
           <w:szCs w:val="24"/>
           <w:lang w:val="es-MX"/>
@@ -10965,45 +10274,19 @@
         <w:jc w:val="both"/>
         <w:rPr>
           <w:rFonts w:ascii="Arial" w:hAnsi="Arial" w:cs="Arial"/>
-          <w:b/>
-          <w:bCs/>
-          <w:sz w:val="24"/>
-          <w:szCs w:val="24"/>
-          <w:lang w:val="es-MX"/>
-        </w:rPr>
-      </w:pPr>
-      <w:r>
-        <w:rPr>
-          <w:rFonts w:ascii="Arial" w:hAnsi="Arial" w:cs="Arial"/>
-          <w:b/>
-          <w:bCs/>
-          <w:sz w:val="24"/>
-          <w:szCs w:val="24"/>
-          <w:lang w:val="es-MX"/>
-        </w:rPr>
-        <w:t>RNF</w:t>
-      </w:r>
-      <w:r>
-        <w:rPr>
-          <w:rFonts w:ascii="Arial" w:hAnsi="Arial" w:cs="Arial"/>
-          <w:b/>
-          <w:bCs/>
-          <w:sz w:val="24"/>
-          <w:szCs w:val="24"/>
-          <w:lang w:val="es-MX"/>
-        </w:rPr>
-        <w:t>1</w:t>
-      </w:r>
-      <w:r>
-        <w:rPr>
-          <w:rFonts w:ascii="Arial" w:hAnsi="Arial" w:cs="Arial"/>
-          <w:b/>
-          <w:bCs/>
-          <w:sz w:val="24"/>
-          <w:szCs w:val="24"/>
-          <w:lang w:val="es-MX"/>
-        </w:rPr>
-        <w:t xml:space="preserve"> Sistema</w:t>
+          <w:sz w:val="24"/>
+          <w:szCs w:val="24"/>
+          <w:lang w:val="es-MX"/>
+        </w:rPr>
+      </w:pPr>
+      <w:r>
+        <w:rPr>
+          <w:rFonts w:ascii="Arial" w:hAnsi="Arial" w:cs="Arial"/>
+          <w:sz w:val="24"/>
+          <w:szCs w:val="24"/>
+          <w:lang w:val="es-MX"/>
+        </w:rPr>
+        <w:t>RNF1 Sistema</w:t>
       </w:r>
     </w:p>
     <w:p>
@@ -11229,53 +10512,51 @@
         <w:spacing w:line="360" w:lineRule="auto"/>
         <w:jc w:val="both"/>
         <w:rPr>
-          <w:rFonts w:ascii="Arial" w:hAnsi="Arial" w:cs="Arial"/>
-          <w:sz w:val="24"/>
-          <w:szCs w:val="24"/>
-          <w:lang w:val="es-MX"/>
-        </w:rPr>
-      </w:pPr>
-      <w:r>
-        <w:rPr>
-          <w:rFonts w:ascii="Arial" w:hAnsi="Arial" w:cs="Arial"/>
-          <w:sz w:val="24"/>
-          <w:szCs w:val="24"/>
-          <w:lang w:val="es-MX"/>
-        </w:rPr>
-        <w:t>RNF</w:t>
-      </w:r>
-      <w:r>
-        <w:rPr>
-          <w:rFonts w:ascii="Arial" w:hAnsi="Arial" w:cs="Arial"/>
-          <w:sz w:val="24"/>
-          <w:szCs w:val="24"/>
-          <w:lang w:val="es-MX"/>
-        </w:rPr>
-        <w:t>1</w:t>
-      </w:r>
-      <w:r>
-        <w:rPr>
-          <w:rFonts w:ascii="Arial" w:hAnsi="Arial" w:cs="Arial"/>
-          <w:sz w:val="24"/>
-          <w:szCs w:val="24"/>
-          <w:lang w:val="es-MX"/>
-        </w:rPr>
-        <w:t>.6: El sistema mostrará en forma de gráfica los alumnos en riesgo de reprobar materias.</w:t>
-      </w:r>
-    </w:p>
-    <w:p>
-      <w:pPr>
-        <w:pStyle w:val="NormalWeb"/>
-        <w:spacing w:line="360" w:lineRule="auto"/>
-        <w:ind w:left="1068"/>
-        <w:jc w:val="both"/>
-        <w:rPr>
           <w:rStyle w:val="Textoennegrita"/>
-          <w:rFonts w:ascii="Arial" w:eastAsiaTheme="majorEastAsia" w:hAnsi="Arial" w:cs="Arial"/>
+          <w:rFonts w:ascii="Arial" w:hAnsi="Arial" w:cs="Arial"/>
           <w:b w:val="0"/>
           <w:bCs w:val="0"/>
-        </w:rPr>
-      </w:pPr>
+          <w:sz w:val="24"/>
+          <w:szCs w:val="24"/>
+          <w:lang w:val="es-MX"/>
+        </w:rPr>
+      </w:pPr>
+      <w:r>
+        <w:rPr>
+          <w:rFonts w:ascii="Arial" w:hAnsi="Arial" w:cs="Arial"/>
+          <w:sz w:val="24"/>
+          <w:szCs w:val="24"/>
+          <w:lang w:val="es-MX"/>
+        </w:rPr>
+        <w:t>RNF</w:t>
+      </w:r>
+      <w:r>
+        <w:rPr>
+          <w:rFonts w:ascii="Arial" w:hAnsi="Arial" w:cs="Arial"/>
+          <w:sz w:val="24"/>
+          <w:szCs w:val="24"/>
+          <w:lang w:val="es-MX"/>
+        </w:rPr>
+        <w:t>1</w:t>
+      </w:r>
+      <w:r>
+        <w:rPr>
+          <w:rFonts w:ascii="Arial" w:hAnsi="Arial" w:cs="Arial"/>
+          <w:sz w:val="24"/>
+          <w:szCs w:val="24"/>
+          <w:lang w:val="es-MX"/>
+        </w:rPr>
+        <w:t>.6: El sistema mostrará en forma de gráfica los alumnos en riesgo de reprobar materias</w:t>
+      </w:r>
+      <w:r>
+        <w:rPr>
+          <w:rFonts w:ascii="Arial" w:hAnsi="Arial" w:cs="Arial"/>
+          <w:sz w:val="24"/>
+          <w:szCs w:val="24"/>
+          <w:lang w:val="es-MX"/>
+        </w:rPr>
+        <w:t>.</w:t>
+      </w:r>
     </w:p>
     <w:p>
       <w:pPr>
@@ -11288,12 +10569,16 @@
         <w:jc w:val="both"/>
         <w:rPr>
           <w:rFonts w:cs="Arial"/>
+          <w:b/>
+          <w:bCs/>
           <w:lang w:val="es-MX"/>
         </w:rPr>
       </w:pPr>
       <w:r>
         <w:rPr>
           <w:rFonts w:cs="Arial"/>
+          <w:b/>
+          <w:bCs/>
           <w:lang w:val="es-MX"/>
         </w:rPr>
         <w:lastRenderedPageBreak/>
@@ -11302,14 +10587,18 @@
       <w:r>
         <w:rPr>
           <w:rFonts w:cs="Arial"/>
+          <w:b/>
+          <w:bCs/>
           <w:lang w:val="es-MX"/>
         </w:rPr>
         <w:t>Diseño</w:t>
       </w:r>
-      <w:bookmarkEnd w:id="59"/>
+      <w:bookmarkEnd w:id="58"/>
       <w:r>
         <w:rPr>
           <w:rFonts w:cs="Arial"/>
+          <w:b/>
+          <w:bCs/>
           <w:lang w:val="es-MX"/>
         </w:rPr>
         <w:t xml:space="preserve"> </w:t>
@@ -11330,6 +10619,8 @@
         <w:outlineLvl w:val="1"/>
         <w:rPr>
           <w:rFonts w:ascii="Arial" w:eastAsiaTheme="majorEastAsia" w:hAnsi="Arial" w:cs="Arial"/>
+          <w:b/>
+          <w:bCs/>
           <w:vanish/>
           <w:color w:val="000000" w:themeColor="text1"/>
           <w:sz w:val="24"/>
@@ -11337,7 +10628,7 @@
           <w:lang w:val="es-MX"/>
         </w:rPr>
       </w:pPr>
-      <w:bookmarkStart w:id="60" w:name="_Toc214824699"/>
+      <w:bookmarkStart w:id="59" w:name="_Toc214824699"/>
     </w:p>
     <w:p>
       <w:pPr>
@@ -11350,20 +10641,26 @@
         <w:jc w:val="both"/>
         <w:rPr>
           <w:rFonts w:cs="Arial"/>
+          <w:b/>
+          <w:bCs/>
           <w:lang w:val="es-MX"/>
         </w:rPr>
       </w:pPr>
       <w:r>
         <w:rPr>
           <w:rFonts w:cs="Arial"/>
+          <w:b/>
+          <w:bCs/>
           <w:lang w:val="es-MX"/>
         </w:rPr>
         <w:t>Casos de Uso</w:t>
       </w:r>
-      <w:bookmarkEnd w:id="60"/>
+      <w:bookmarkEnd w:id="59"/>
       <w:r>
         <w:rPr>
           <w:rFonts w:cs="Arial"/>
+          <w:b/>
+          <w:bCs/>
           <w:lang w:val="es-MX"/>
         </w:rPr>
         <w:t xml:space="preserve"> </w:t>
@@ -11371,10 +10668,8 @@
     </w:p>
     <w:p>
       <w:pPr>
+        <w:keepNext/>
         <w:jc w:val="center"/>
-        <w:rPr>
-          <w:lang w:val="es-MX"/>
-        </w:rPr>
       </w:pPr>
       <w:r>
         <w:rPr>
@@ -11382,9 +10677,9 @@
           <w:lang w:val="es-MX"/>
         </w:rPr>
         <w:drawing>
-          <wp:inline distT="0" distB="0" distL="0" distR="0" wp14:anchorId="40748D3F" wp14:editId="3566E8D5">
-            <wp:extent cx="3283528" cy="3235730"/>
-            <wp:effectExtent l="0" t="0" r="0" b="3175"/>
+          <wp:inline distT="0" distB="0" distL="0" distR="0" wp14:anchorId="6176B889" wp14:editId="53A9A533">
+            <wp:extent cx="3078480" cy="3033665"/>
+            <wp:effectExtent l="0" t="0" r="7620" b="0"/>
             <wp:docPr id="16" name="Imagen 16"/>
             <wp:cNvGraphicFramePr>
               <a:graphicFrameLocks xmlns:a="http://schemas.openxmlformats.org/drawingml/2006/main" noChangeAspect="1"/>
@@ -11397,7 +10692,7 @@
                     <pic:cNvPicPr/>
                   </pic:nvPicPr>
                   <pic:blipFill>
-                    <a:blip r:embed="rId9">
+                    <a:blip r:embed="rId9" cstate="print">
                       <a:extLst>
                         <a:ext uri="{28A0092B-C50C-407E-A947-70E740481C1C}">
                           <a14:useLocalDpi xmlns:a14="http://schemas.microsoft.com/office/drawing/2010/main" val="0"/>
@@ -11411,7 +10706,7 @@
                   <pic:spPr>
                     <a:xfrm>
                       <a:off x="0" y="0"/>
-                      <a:ext cx="3302586" cy="3254511"/>
+                      <a:ext cx="3125950" cy="3080444"/>
                     </a:xfrm>
                     <a:prstGeom prst="rect">
                       <a:avLst/>
@@ -11435,21 +10730,27 @@
         <w:jc w:val="both"/>
         <w:rPr>
           <w:rFonts w:cs="Arial"/>
-          <w:lang w:val="es-MX"/>
-        </w:rPr>
-      </w:pPr>
-      <w:bookmarkStart w:id="61" w:name="_Toc214824700"/>
+          <w:b/>
+          <w:bCs/>
+          <w:lang w:val="es-MX"/>
+        </w:rPr>
+      </w:pPr>
+      <w:bookmarkStart w:id="60" w:name="_Toc214824700"/>
       <w:r>
         <w:rPr>
           <w:rFonts w:cs="Arial"/>
+          <w:b/>
+          <w:bCs/>
           <w:lang w:val="es-MX"/>
         </w:rPr>
         <w:t>Fase de Desarrollo</w:t>
       </w:r>
-      <w:bookmarkEnd w:id="61"/>
+      <w:bookmarkEnd w:id="60"/>
       <w:r>
         <w:rPr>
           <w:rFonts w:cs="Arial"/>
+          <w:b/>
+          <w:bCs/>
           <w:lang w:val="es-MX"/>
         </w:rPr>
         <w:t xml:space="preserve"> </w:t>
@@ -11466,24 +10767,27 @@
         <w:jc w:val="both"/>
         <w:rPr>
           <w:rFonts w:cs="Arial"/>
-          <w:lang w:val="es-MX"/>
-        </w:rPr>
-      </w:pPr>
-      <w:bookmarkStart w:id="62" w:name="_Toc214824701"/>
+          <w:b/>
+          <w:bCs/>
+          <w:lang w:val="es-MX"/>
+        </w:rPr>
+      </w:pPr>
+      <w:bookmarkStart w:id="61" w:name="_Toc214824701"/>
       <w:r>
         <w:rPr>
           <w:rFonts w:cs="Arial"/>
+          <w:b/>
+          <w:bCs/>
           <w:lang w:val="es-MX"/>
         </w:rPr>
         <w:t>Evidencias de desarrollo (Fotografías, capturas de pantalla)</w:t>
       </w:r>
-      <w:bookmarkEnd w:id="62"/>
-    </w:p>
-    <w:p>
-      <w:pPr>
-        <w:rPr>
-          <w:lang w:val="es-MX"/>
-        </w:rPr>
+      <w:bookmarkEnd w:id="61"/>
+    </w:p>
+    <w:p>
+      <w:pPr>
+        <w:keepNext/>
+        <w:jc w:val="center"/>
       </w:pPr>
       <w:r>
         <w:rPr>
@@ -11491,9 +10795,9 @@
           <w:lang w:val="es-MX"/>
         </w:rPr>
         <w:drawing>
-          <wp:inline distT="0" distB="0" distL="0" distR="0" wp14:anchorId="2743ABD9" wp14:editId="0188F469">
-            <wp:extent cx="6009092" cy="2168906"/>
-            <wp:effectExtent l="0" t="0" r="0" b="3175"/>
+          <wp:inline distT="0" distB="0" distL="0" distR="0" wp14:anchorId="2743ABD9" wp14:editId="1CE114C1">
+            <wp:extent cx="5446810" cy="1965960"/>
+            <wp:effectExtent l="0" t="0" r="1905" b="0"/>
             <wp:docPr id="6" name="Imagen 6"/>
             <wp:cNvGraphicFramePr>
               <a:graphicFrameLocks xmlns:a="http://schemas.openxmlformats.org/drawingml/2006/main" noChangeAspect="1"/>
@@ -11508,7 +10812,7 @@
                     </pic:cNvPicPr>
                   </pic:nvPicPr>
                   <pic:blipFill>
-                    <a:blip r:embed="rId10">
+                    <a:blip r:embed="rId10" cstate="print">
                       <a:extLst>
                         <a:ext uri="{28A0092B-C50C-407E-A947-70E740481C1C}">
                           <a14:useLocalDpi xmlns:a14="http://schemas.microsoft.com/office/drawing/2010/main" val="0"/>
@@ -11523,7 +10827,7 @@
                   <pic:spPr bwMode="auto">
                     <a:xfrm>
                       <a:off x="0" y="0"/>
-                      <a:ext cx="6040017" cy="2180068"/>
+                      <a:ext cx="5518741" cy="1991923"/>
                     </a:xfrm>
                     <a:prstGeom prst="rect">
                       <a:avLst/>
@@ -11539,9 +10843,8 @@
     </w:p>
     <w:p>
       <w:pPr>
-        <w:rPr>
-          <w:lang w:val="es-MX"/>
-        </w:rPr>
+        <w:keepNext/>
+        <w:jc w:val="center"/>
       </w:pPr>
       <w:r>
         <w:rPr>
@@ -11550,9 +10853,9 @@
         </w:rPr>
         <w:lastRenderedPageBreak/>
         <w:drawing>
-          <wp:inline distT="0" distB="0" distL="0" distR="0" wp14:anchorId="1D0CB260" wp14:editId="12FFEC89">
-            <wp:extent cx="5973097" cy="2767223"/>
-            <wp:effectExtent l="0" t="0" r="0" b="0"/>
+          <wp:inline distT="0" distB="0" distL="0" distR="0" wp14:anchorId="1D0CB260" wp14:editId="1C0ED3A5">
+            <wp:extent cx="5273040" cy="2442900"/>
+            <wp:effectExtent l="0" t="0" r="3810" b="0"/>
             <wp:docPr id="10" name="Imagen 10"/>
             <wp:cNvGraphicFramePr>
               <a:graphicFrameLocks xmlns:a="http://schemas.openxmlformats.org/drawingml/2006/main" noChangeAspect="1"/>
@@ -11567,7 +10870,7 @@
                     </pic:cNvPicPr>
                   </pic:nvPicPr>
                   <pic:blipFill>
-                    <a:blip r:embed="rId11">
+                    <a:blip r:embed="rId11" cstate="print">
                       <a:extLst>
                         <a:ext uri="{28A0092B-C50C-407E-A947-70E740481C1C}">
                           <a14:useLocalDpi xmlns:a14="http://schemas.microsoft.com/office/drawing/2010/main" val="0"/>
@@ -11582,7 +10885,7 @@
                   <pic:spPr bwMode="auto">
                     <a:xfrm>
                       <a:off x="0" y="0"/>
-                      <a:ext cx="5994086" cy="2776947"/>
+                      <a:ext cx="5357142" cy="2481863"/>
                     </a:xfrm>
                     <a:prstGeom prst="rect">
                       <a:avLst/>
@@ -11598,26 +10901,6 @@
     </w:p>
     <w:p>
       <w:pPr>
-        <w:rPr>
-          <w:lang w:val="es-MX"/>
-        </w:rPr>
-      </w:pPr>
-    </w:p>
-    <w:p>
-      <w:pPr>
-        <w:rPr>
-          <w:lang w:val="es-MX"/>
-        </w:rPr>
-      </w:pPr>
-      <w:r>
-        <w:rPr>
-          <w:lang w:val="es-MX"/>
-        </w:rPr>
-        <w:br w:type="page"/>
-      </w:r>
-    </w:p>
-    <w:p>
-      <w:pPr>
         <w:pStyle w:val="Ttulo1"/>
         <w:rPr>
           <w:rFonts w:ascii="Arial" w:hAnsi="Arial" w:cs="Arial"/>
@@ -11629,7 +10912,7 @@
           <w:lang w:val="es-MX"/>
         </w:rPr>
       </w:pPr>
-      <w:bookmarkStart w:id="63" w:name="_Toc214824702"/>
+      <w:bookmarkStart w:id="62" w:name="_Toc214824702"/>
       <w:r>
         <w:rPr>
           <w:rFonts w:ascii="Arial" w:hAnsi="Arial" w:cs="Arial"/>
@@ -11640,10 +10923,9 @@
           <w:szCs w:val="28"/>
           <w:lang w:val="es-MX"/>
         </w:rPr>
-        <w:lastRenderedPageBreak/>
         <w:t>CAPITULO V. RESULTADOS Y DISCUSIÓN</w:t>
       </w:r>
-      <w:bookmarkEnd w:id="63"/>
+      <w:bookmarkEnd w:id="62"/>
     </w:p>
     <w:p>
       <w:pPr>
@@ -11659,6 +10941,8 @@
         <w:outlineLvl w:val="1"/>
         <w:rPr>
           <w:rFonts w:ascii="Arial" w:eastAsiaTheme="majorEastAsia" w:hAnsi="Arial" w:cstheme="majorBidi"/>
+          <w:b/>
+          <w:bCs/>
           <w:vanish/>
           <w:color w:val="000000" w:themeColor="text1"/>
           <w:sz w:val="24"/>
@@ -11666,12 +10950,12 @@
           <w:lang w:val="es-MX"/>
         </w:rPr>
       </w:pPr>
-      <w:bookmarkStart w:id="64" w:name="_Toc214780180"/>
-      <w:bookmarkStart w:id="65" w:name="_Toc214824620"/>
-      <w:bookmarkStart w:id="66" w:name="_Toc214824703"/>
+      <w:bookmarkStart w:id="63" w:name="_Toc214780180"/>
+      <w:bookmarkStart w:id="64" w:name="_Toc214824620"/>
+      <w:bookmarkStart w:id="65" w:name="_Toc214824703"/>
+      <w:bookmarkEnd w:id="63"/>
       <w:bookmarkEnd w:id="64"/>
       <w:bookmarkEnd w:id="65"/>
-      <w:bookmarkEnd w:id="66"/>
     </w:p>
     <w:p>
       <w:pPr>
@@ -11687,6 +10971,8 @@
         <w:outlineLvl w:val="1"/>
         <w:rPr>
           <w:rFonts w:ascii="Arial" w:eastAsiaTheme="majorEastAsia" w:hAnsi="Arial" w:cstheme="majorBidi"/>
+          <w:b/>
+          <w:bCs/>
           <w:vanish/>
           <w:color w:val="000000" w:themeColor="text1"/>
           <w:sz w:val="24"/>
@@ -11694,12 +10980,12 @@
           <w:lang w:val="es-MX"/>
         </w:rPr>
       </w:pPr>
-      <w:bookmarkStart w:id="67" w:name="_Toc214780181"/>
-      <w:bookmarkStart w:id="68" w:name="_Toc214824621"/>
-      <w:bookmarkStart w:id="69" w:name="_Toc214824704"/>
+      <w:bookmarkStart w:id="66" w:name="_Toc214780181"/>
+      <w:bookmarkStart w:id="67" w:name="_Toc214824621"/>
+      <w:bookmarkStart w:id="68" w:name="_Toc214824704"/>
+      <w:bookmarkEnd w:id="66"/>
       <w:bookmarkEnd w:id="67"/>
       <w:bookmarkEnd w:id="68"/>
-      <w:bookmarkEnd w:id="69"/>
     </w:p>
     <w:p>
       <w:pPr>
@@ -11715,6 +11001,8 @@
         <w:outlineLvl w:val="1"/>
         <w:rPr>
           <w:rFonts w:ascii="Arial" w:eastAsiaTheme="majorEastAsia" w:hAnsi="Arial" w:cstheme="majorBidi"/>
+          <w:b/>
+          <w:bCs/>
           <w:vanish/>
           <w:color w:val="000000" w:themeColor="text1"/>
           <w:sz w:val="24"/>
@@ -11722,12 +11010,12 @@
           <w:lang w:val="es-MX"/>
         </w:rPr>
       </w:pPr>
-      <w:bookmarkStart w:id="70" w:name="_Toc214780182"/>
-      <w:bookmarkStart w:id="71" w:name="_Toc214824622"/>
-      <w:bookmarkStart w:id="72" w:name="_Toc214824705"/>
+      <w:bookmarkStart w:id="69" w:name="_Toc214780182"/>
+      <w:bookmarkStart w:id="70" w:name="_Toc214824622"/>
+      <w:bookmarkStart w:id="71" w:name="_Toc214824705"/>
+      <w:bookmarkEnd w:id="69"/>
       <w:bookmarkEnd w:id="70"/>
       <w:bookmarkEnd w:id="71"/>
-      <w:bookmarkEnd w:id="72"/>
     </w:p>
     <w:p>
       <w:pPr>
@@ -11743,6 +11031,8 @@
         <w:outlineLvl w:val="1"/>
         <w:rPr>
           <w:rFonts w:ascii="Arial" w:eastAsiaTheme="majorEastAsia" w:hAnsi="Arial" w:cstheme="majorBidi"/>
+          <w:b/>
+          <w:bCs/>
           <w:vanish/>
           <w:color w:val="000000" w:themeColor="text1"/>
           <w:sz w:val="24"/>
@@ -11750,12 +11040,12 @@
           <w:lang w:val="es-MX"/>
         </w:rPr>
       </w:pPr>
-      <w:bookmarkStart w:id="73" w:name="_Toc214780183"/>
-      <w:bookmarkStart w:id="74" w:name="_Toc214824623"/>
-      <w:bookmarkStart w:id="75" w:name="_Toc214824706"/>
+      <w:bookmarkStart w:id="72" w:name="_Toc214780183"/>
+      <w:bookmarkStart w:id="73" w:name="_Toc214824623"/>
+      <w:bookmarkStart w:id="74" w:name="_Toc214824706"/>
+      <w:bookmarkEnd w:id="72"/>
       <w:bookmarkEnd w:id="73"/>
       <w:bookmarkEnd w:id="74"/>
-      <w:bookmarkEnd w:id="75"/>
     </w:p>
     <w:p>
       <w:pPr>
@@ -11771,6 +11061,8 @@
         <w:outlineLvl w:val="1"/>
         <w:rPr>
           <w:rFonts w:ascii="Arial" w:eastAsiaTheme="majorEastAsia" w:hAnsi="Arial" w:cstheme="majorBidi"/>
+          <w:b/>
+          <w:bCs/>
           <w:vanish/>
           <w:color w:val="000000" w:themeColor="text1"/>
           <w:sz w:val="24"/>
@@ -11778,12 +11070,12 @@
           <w:lang w:val="es-MX"/>
         </w:rPr>
       </w:pPr>
-      <w:bookmarkStart w:id="76" w:name="_Toc214780184"/>
-      <w:bookmarkStart w:id="77" w:name="_Toc214824624"/>
-      <w:bookmarkStart w:id="78" w:name="_Toc214824707"/>
+      <w:bookmarkStart w:id="75" w:name="_Toc214780184"/>
+      <w:bookmarkStart w:id="76" w:name="_Toc214824624"/>
+      <w:bookmarkStart w:id="77" w:name="_Toc214824707"/>
+      <w:bookmarkEnd w:id="75"/>
       <w:bookmarkEnd w:id="76"/>
       <w:bookmarkEnd w:id="77"/>
-      <w:bookmarkEnd w:id="78"/>
     </w:p>
     <w:p>
       <w:pPr>
@@ -11793,25 +11085,33 @@
           <w:numId w:val="13"/>
         </w:numPr>
         <w:rPr>
-          <w:lang w:val="es-MX"/>
-        </w:rPr>
-      </w:pPr>
-      <w:r>
-        <w:rPr>
+          <w:b/>
+          <w:bCs/>
+          <w:lang w:val="es-MX"/>
+        </w:rPr>
+      </w:pPr>
+      <w:r>
+        <w:rPr>
+          <w:b/>
+          <w:bCs/>
           <w:lang w:val="es-MX"/>
         </w:rPr>
         <w:t xml:space="preserve"> </w:t>
       </w:r>
-      <w:bookmarkStart w:id="79" w:name="_Toc214824708"/>
-      <w:r>
-        <w:rPr>
+      <w:bookmarkStart w:id="78" w:name="_Toc214824708"/>
+      <w:r>
+        <w:rPr>
+          <w:b/>
+          <w:bCs/>
           <w:lang w:val="es-MX"/>
         </w:rPr>
         <w:t>Evidencia de Resultados</w:t>
       </w:r>
-      <w:bookmarkEnd w:id="79"/>
-      <w:r>
-        <w:rPr>
+      <w:bookmarkEnd w:id="78"/>
+      <w:r>
+        <w:rPr>
+          <w:b/>
+          <w:bCs/>
           <w:lang w:val="es-MX"/>
         </w:rPr>
         <w:t xml:space="preserve"> </w:t>
@@ -11823,8 +11123,21 @@
           <w:lang w:val="es-MX"/>
         </w:rPr>
       </w:pPr>
-      <w:r>
-        <w:rPr>
+    </w:p>
+    <w:p>
+      <w:pPr>
+        <w:rPr>
+          <w:rFonts w:ascii="Arial" w:hAnsi="Arial" w:cs="Arial"/>
+          <w:sz w:val="24"/>
+          <w:szCs w:val="24"/>
+          <w:lang w:val="es-MX"/>
+        </w:rPr>
+      </w:pPr>
+      <w:r>
+        <w:rPr>
+          <w:rFonts w:ascii="Arial" w:hAnsi="Arial" w:cs="Arial"/>
+          <w:sz w:val="24"/>
+          <w:szCs w:val="24"/>
           <w:lang w:val="es-MX"/>
         </w:rPr>
         <w:t xml:space="preserve">Conclusiones </w:t>
@@ -11833,11 +11146,23 @@
     <w:p>
       <w:pPr>
         <w:rPr>
-          <w:lang w:val="es-MX"/>
-        </w:rPr>
-      </w:pPr>
-    </w:p>
-    <w:bookmarkStart w:id="80" w:name="_Toc214824709" w:displacedByCustomXml="next"/>
+          <w:rFonts w:ascii="Arial" w:hAnsi="Arial" w:cs="Arial"/>
+          <w:sz w:val="24"/>
+          <w:szCs w:val="24"/>
+          <w:lang w:val="es-MX"/>
+        </w:rPr>
+      </w:pPr>
+      <w:r>
+        <w:rPr>
+          <w:rFonts w:ascii="Arial" w:hAnsi="Arial" w:cs="Arial"/>
+          <w:sz w:val="24"/>
+          <w:szCs w:val="24"/>
+          <w:lang w:val="es-MX"/>
+        </w:rPr>
+        <w:br w:type="page"/>
+      </w:r>
+    </w:p>
+    <w:bookmarkStart w:id="79" w:name="_Toc214824709" w:displacedByCustomXml="next"/>
     <w:sdt>
       <w:sdtPr>
         <w:rPr>
@@ -11869,7 +11194,7 @@
             </w:rPr>
             <w:t>Bibliografía</w:t>
           </w:r>
-          <w:bookmarkEnd w:id="80"/>
+          <w:bookmarkEnd w:id="79"/>
         </w:p>
         <w:sdt>
           <w:sdtPr>
@@ -13113,7 +12438,7 @@
       <w:lvlText w:val=""/>
       <w:lvlJc w:val="left"/>
       <w:pPr>
-        <w:ind w:left="360" w:hanging="360"/>
+        <w:ind w:left="720" w:hanging="360"/>
       </w:pPr>
       <w:rPr>
         <w:rFonts w:ascii="Symbol" w:hAnsi="Symbol" w:hint="default"/>
@@ -13125,7 +12450,7 @@
       <w:lvlText w:val="o"/>
       <w:lvlJc w:val="left"/>
       <w:pPr>
-        <w:ind w:left="1080" w:hanging="360"/>
+        <w:ind w:left="1440" w:hanging="360"/>
       </w:pPr>
       <w:rPr>
         <w:rFonts w:ascii="Courier New" w:hAnsi="Courier New" w:cs="Courier New" w:hint="default"/>
@@ -13137,7 +12462,7 @@
       <w:lvlText w:val=""/>
       <w:lvlJc w:val="left"/>
       <w:pPr>
-        <w:ind w:left="1800" w:hanging="360"/>
+        <w:ind w:left="2160" w:hanging="360"/>
       </w:pPr>
       <w:rPr>
         <w:rFonts w:ascii="Wingdings" w:hAnsi="Wingdings" w:hint="default"/>
@@ -13149,7 +12474,7 @@
       <w:lvlText w:val=""/>
       <w:lvlJc w:val="left"/>
       <w:pPr>
-        <w:ind w:left="2520" w:hanging="360"/>
+        <w:ind w:left="2880" w:hanging="360"/>
       </w:pPr>
       <w:rPr>
         <w:rFonts w:ascii="Symbol" w:hAnsi="Symbol" w:hint="default"/>
@@ -13161,7 +12486,7 @@
       <w:lvlText w:val="o"/>
       <w:lvlJc w:val="left"/>
       <w:pPr>
-        <w:ind w:left="3240" w:hanging="360"/>
+        <w:ind w:left="3600" w:hanging="360"/>
       </w:pPr>
       <w:rPr>
         <w:rFonts w:ascii="Courier New" w:hAnsi="Courier New" w:cs="Courier New" w:hint="default"/>
@@ -13173,7 +12498,7 @@
       <w:lvlText w:val=""/>
       <w:lvlJc w:val="left"/>
       <w:pPr>
-        <w:ind w:left="3960" w:hanging="360"/>
+        <w:ind w:left="4320" w:hanging="360"/>
       </w:pPr>
       <w:rPr>
         <w:rFonts w:ascii="Wingdings" w:hAnsi="Wingdings" w:hint="default"/>
@@ -13185,7 +12510,7 @@
       <w:lvlText w:val=""/>
       <w:lvlJc w:val="left"/>
       <w:pPr>
-        <w:ind w:left="4680" w:hanging="360"/>
+        <w:ind w:left="5040" w:hanging="360"/>
       </w:pPr>
       <w:rPr>
         <w:rFonts w:ascii="Symbol" w:hAnsi="Symbol" w:hint="default"/>
@@ -13197,7 +12522,7 @@
       <w:lvlText w:val="o"/>
       <w:lvlJc w:val="left"/>
       <w:pPr>
-        <w:ind w:left="5400" w:hanging="360"/>
+        <w:ind w:left="5760" w:hanging="360"/>
       </w:pPr>
       <w:rPr>
         <w:rFonts w:ascii="Courier New" w:hAnsi="Courier New" w:cs="Courier New" w:hint="default"/>
@@ -13209,7 +12534,7 @@
       <w:lvlText w:val=""/>
       <w:lvlJc w:val="left"/>
       <w:pPr>
-        <w:ind w:left="6120" w:hanging="360"/>
+        <w:ind w:left="6480" w:hanging="360"/>
       </w:pPr>
       <w:rPr>
         <w:rFonts w:ascii="Wingdings" w:hAnsi="Wingdings" w:hint="default"/>

</xml_diff>